<commit_message>
Präsentation fertiggestellt und Dokumentation aktualisiert.
</commit_message>
<xml_diff>
--- a/doc/sharely Dokumentation.docx
+++ b/doc/sharely Dokumentation.docx
@@ -7,6 +7,9 @@
         <w:rPr>
           <w:rFonts w:asciiTheme="majorHAnsi" w:eastAsiaTheme="majorEastAsia" w:hAnsiTheme="majorHAnsi" w:cstheme="majorBidi"/>
           <w:caps/>
+          <w:sz w:val="19"/>
+          <w:szCs w:val="20"/>
+          <w:lang w:val="de-CH"/>
         </w:rPr>
         <w:id w:val="2195224"/>
         <w:docPartObj>
@@ -20,8 +23,6 @@
           <w:b/>
           <w:bCs/>
           <w:caps w:val="0"/>
-          <w:sz w:val="19"/>
-          <w:szCs w:val="20"/>
         </w:rPr>
       </w:sdtEndPr>
       <w:sdtContent>
@@ -60,55 +61,80 @@
               <w:trHeight w:val="1440"/>
               <w:jc w:val="center"/>
             </w:trPr>
-            <w:sdt>
-              <w:sdtPr>
-                <w:rPr>
-                  <w:rFonts w:asciiTheme="majorHAnsi" w:eastAsiaTheme="majorEastAsia" w:hAnsiTheme="majorHAnsi" w:cstheme="majorBidi"/>
-                  <w:sz w:val="80"/>
-                  <w:szCs w:val="80"/>
-                </w:rPr>
-                <w:alias w:val="Titel"/>
-                <w:id w:val="15524250"/>
-                <w:placeholder>
-                  <w:docPart w:val="CBD0A3E5186640A08110461EDDF61788"/>
-                </w:placeholder>
-                <w:dataBinding w:prefixMappings="xmlns:ns0='http://schemas.openxmlformats.org/package/2006/metadata/core-properties' xmlns:ns1='http://purl.org/dc/elements/1.1/'" w:xpath="/ns0:coreProperties[1]/ns1:title[1]" w:storeItemID="{6C3C8BC8-F283-45AE-878A-BAB7291924A1}"/>
-                <w:text/>
-              </w:sdtPr>
-              <w:sdtContent>
-                <w:tc>
-                  <w:tcPr>
-                    <w:tcW w:w="5000" w:type="pct"/>
-                    <w:tcBorders>
-                      <w:bottom w:val="single" w:sz="4" w:space="0" w:color="427D94" w:themeColor="accent1"/>
-                    </w:tcBorders>
-                    <w:vAlign w:val="center"/>
-                  </w:tcPr>
-                  <w:p>
-                    <w:pPr>
-                      <w:pStyle w:val="KeinLeerraum"/>
-                      <w:jc w:val="center"/>
-                      <w:rPr>
-                        <w:rFonts w:asciiTheme="majorHAnsi" w:eastAsiaTheme="majorEastAsia" w:hAnsiTheme="majorHAnsi" w:cstheme="majorBidi"/>
-                        <w:sz w:val="80"/>
-                        <w:szCs w:val="80"/>
-                      </w:rPr>
-                    </w:pPr>
-                    <w:proofErr w:type="spellStart"/>
-                    <w:r>
-                      <w:rPr>
-                        <w:rFonts w:asciiTheme="majorHAnsi" w:eastAsiaTheme="majorEastAsia" w:hAnsiTheme="majorHAnsi" w:cstheme="majorBidi"/>
-                        <w:sz w:val="80"/>
-                        <w:szCs w:val="80"/>
-                        <w:lang w:val="de-CH"/>
-                      </w:rPr>
-                      <w:t>sharely</w:t>
-                    </w:r>
-                    <w:proofErr w:type="spellEnd"/>
-                  </w:p>
-                </w:tc>
-              </w:sdtContent>
-            </w:sdt>
+            <w:tc>
+              <w:tcPr>
+                <w:tcW w:w="5000" w:type="pct"/>
+                <w:tcBorders>
+                  <w:bottom w:val="single" w:sz="4" w:space="0" w:color="427D94" w:themeColor="accent1"/>
+                </w:tcBorders>
+                <w:vAlign w:val="center"/>
+              </w:tcPr>
+              <w:p>
+                <w:pPr>
+                  <w:pStyle w:val="KeinLeerraum"/>
+                  <w:jc w:val="center"/>
+                  <w:rPr>
+                    <w:rFonts w:asciiTheme="majorHAnsi" w:eastAsiaTheme="majorEastAsia" w:hAnsiTheme="majorHAnsi" w:cstheme="majorBidi"/>
+                    <w:sz w:val="80"/>
+                    <w:szCs w:val="80"/>
+                  </w:rPr>
+                </w:pPr>
+                <w:r>
+                  <w:rPr>
+                    <w:rFonts w:asciiTheme="majorHAnsi" w:eastAsiaTheme="majorEastAsia" w:hAnsiTheme="majorHAnsi" w:cstheme="majorBidi"/>
+                    <w:noProof/>
+                    <w:sz w:val="80"/>
+                    <w:szCs w:val="80"/>
+                    <w:lang w:val="en-GB" w:eastAsia="en-GB"/>
+                  </w:rPr>
+                  <w:drawing>
+                    <wp:inline distT="0" distB="0" distL="0" distR="0">
+                      <wp:extent cx="2160537" cy="1837267"/>
+                      <wp:effectExtent l="19050" t="0" r="0" b="0"/>
+                      <wp:docPr id="5" name="Bild 3"/>
+                      <wp:cNvGraphicFramePr/>
+                      <a:graphic xmlns:a="http://schemas.openxmlformats.org/drawingml/2006/main">
+                        <a:graphicData uri="http://schemas.openxmlformats.org/drawingml/2006/picture">
+                          <pic:pic xmlns:pic="http://schemas.openxmlformats.org/drawingml/2006/picture">
+                            <pic:nvPicPr>
+                              <pic:cNvPr id="1027" name="Picture 3"/>
+                              <pic:cNvPicPr>
+                                <a:picLocks noChangeAspect="1" noChangeArrowheads="1"/>
+                              </pic:cNvPicPr>
+                            </pic:nvPicPr>
+                            <pic:blipFill>
+                              <a:blip r:embed="rId12" cstate="print">
+                                <a:lum contrast="20000"/>
+                              </a:blip>
+                              <a:srcRect/>
+                              <a:stretch>
+                                <a:fillRect/>
+                              </a:stretch>
+                            </pic:blipFill>
+                            <pic:spPr bwMode="auto">
+                              <a:xfrm>
+                                <a:off x="0" y="0"/>
+                                <a:ext cx="2163831" cy="1840068"/>
+                              </a:xfrm>
+                              <a:prstGeom prst="rect">
+                                <a:avLst/>
+                              </a:prstGeom>
+                              <a:noFill/>
+                              <a:ln w="9525">
+                                <a:noFill/>
+                                <a:miter lim="800000"/>
+                                <a:headEnd/>
+                                <a:tailEnd/>
+                              </a:ln>
+                            </pic:spPr>
+                          </pic:pic>
+                        </a:graphicData>
+                      </a:graphic>
+                    </wp:inline>
+                  </w:drawing>
+                </w:r>
+              </w:p>
+            </w:tc>
           </w:tr>
           <w:tr>
             <w:trPr>
@@ -155,23 +181,7 @@
                         <w:sz w:val="44"/>
                         <w:szCs w:val="44"/>
                       </w:rPr>
-                      <w:t xml:space="preserve">Die </w:t>
-                    </w:r>
-                    <w:r>
-                      <w:rPr>
-                        <w:rFonts w:asciiTheme="majorHAnsi" w:eastAsiaTheme="majorEastAsia" w:hAnsiTheme="majorHAnsi" w:cstheme="majorBidi"/>
-                        <w:sz w:val="44"/>
-                        <w:szCs w:val="44"/>
-                      </w:rPr>
-                      <w:t>soziale</w:t>
-                    </w:r>
-                    <w:r>
-                      <w:rPr>
-                        <w:rFonts w:asciiTheme="majorHAnsi" w:eastAsiaTheme="majorEastAsia" w:hAnsiTheme="majorHAnsi" w:cstheme="majorBidi"/>
-                        <w:sz w:val="44"/>
-                        <w:szCs w:val="44"/>
-                      </w:rPr>
-                      <w:t xml:space="preserve"> Tauschbörse</w:t>
+                      <w:t>Tausche Gegenstände mit deinen Nachbarn</w:t>
                     </w:r>
                   </w:p>
                 </w:tc>
@@ -255,9 +265,6 @@
                 </w:rPr>
                 <w:alias w:val="Datum"/>
                 <w:id w:val="516659546"/>
-                <w:placeholder>
-                  <w:docPart w:val="40B0D6D23C2F4AAA875C211CD54BB4F2"/>
-                </w:placeholder>
                 <w:dataBinding w:prefixMappings="xmlns:ns0='http://schemas.microsoft.com/office/2006/coverPageProps'" w:xpath="/ns0:CoverPageProperties[1]/ns0:PublishDate[1]" w:storeItemID="{55AF091B-3C7A-41E3-B477-F2FDAA23CFDA}"/>
                 <w:date w:fullDate="2015-01-16T00:00:00Z">
                   <w:dateFormat w:val="dd.MM.yyyy"/>
@@ -322,9 +329,6 @@
               <w:sdtPr>
                 <w:alias w:val="Exposee"/>
                 <w:id w:val="8276291"/>
-                <w:placeholder>
-                  <w:docPart w:val="A737569179B54AC380BC3F1DAF10ECF5"/>
-                </w:placeholder>
                 <w:dataBinding w:prefixMappings="xmlns:ns0='http://schemas.microsoft.com/office/2006/coverPageProps'" w:xpath="/ns0:CoverPageProperties[1]/ns0:Abstract[1]" w:storeItemID="{55AF091B-3C7A-41E3-B477-F2FDAA23CFDA}"/>
                 <w:text/>
               </w:sdtPr>
@@ -336,23 +340,39 @@
                   <w:p>
                     <w:pPr>
                       <w:pStyle w:val="KeinLeerraum"/>
+                      <w:jc w:val="center"/>
                     </w:pPr>
-                    <w:r>
-                      <w:t xml:space="preserve">Mit </w:t>
-                    </w:r>
                     <w:proofErr w:type="spellStart"/>
                     <w:r>
-                      <w:t>sharely</w:t>
+                      <w:t>s</w:t>
+                    </w:r>
+                    <w:r>
+                      <w:t>harely</w:t>
                     </w:r>
                     <w:proofErr w:type="spellEnd"/>
                     <w:r>
-                      <w:t xml:space="preserve"> kannst du</w:t>
+                      <w:t xml:space="preserve"> ist eine Onlineplattform, auf der </w:t>
+                    </w:r>
+                    <w:r>
+                      <w:t>du</w:t>
                     </w:r>
                     <w:r>
                       <w:t xml:space="preserve"> Gegenstände </w:t>
                     </w:r>
                     <w:r>
-                      <w:t>mit Personen in deiner Nähe tauschen.</w:t>
+                      <w:t>mit Personen in deiner näheren Umgebung</w:t>
+                    </w:r>
+                    <w:r>
+                      <w:t xml:space="preserve"> tauschen</w:t>
+                    </w:r>
+                    <w:r>
+                      <w:t xml:space="preserve"> oder leihen</w:t>
+                    </w:r>
+                    <w:r>
+                      <w:t xml:space="preserve"> kannst</w:t>
+                    </w:r>
+                    <w:r>
+                      <w:t>.</w:t>
                     </w:r>
                   </w:p>
                 </w:tc>
@@ -390,22 +410,21 @@
     </w:sdt>
     <w:sdt>
       <w:sdtPr>
+        <w:rPr>
+          <w:rFonts w:asciiTheme="minorHAnsi" w:eastAsiaTheme="minorHAnsi" w:hAnsiTheme="minorHAnsi" w:cstheme="minorBidi"/>
+          <w:b w:val="0"/>
+          <w:bCs w:val="0"/>
+          <w:color w:val="auto"/>
+          <w:sz w:val="19"/>
+          <w:szCs w:val="20"/>
+          <w:lang w:val="de-CH"/>
+        </w:rPr>
         <w:id w:val="2195303"/>
         <w:docPartObj>
           <w:docPartGallery w:val="Table of Contents"/>
           <w:docPartUnique/>
         </w:docPartObj>
       </w:sdtPr>
-      <w:sdtEndPr>
-        <w:rPr>
-          <w:rFonts w:asciiTheme="minorHAnsi" w:eastAsiaTheme="minorHAnsi" w:hAnsiTheme="minorHAnsi" w:cstheme="minorBidi"/>
-          <w:b w:val="0"/>
-          <w:bCs w:val="0"/>
-          <w:color w:val="auto"/>
-          <w:sz w:val="19"/>
-          <w:szCs w:val="20"/>
-        </w:rPr>
-      </w:sdtEndPr>
       <w:sdtContent>
         <w:p>
           <w:pPr>
@@ -447,13 +466,13 @@
             </w:rPr>
             <w:fldChar w:fldCharType="separate"/>
           </w:r>
-          <w:hyperlink w:anchor="_Toc408582067" w:history="1">
+          <w:hyperlink w:anchor="_Toc408932833" w:history="1">
             <w:r>
               <w:rPr>
                 <w:rStyle w:val="Hyperlink"/>
                 <w:noProof/>
               </w:rPr>
-              <w:t>Outline</w:t>
+              <w:t>Basiskonzept</w:t>
             </w:r>
             <w:r>
               <w:rPr>
@@ -474,7 +493,7 @@
                 <w:noProof/>
                 <w:webHidden/>
               </w:rPr>
-              <w:instrText xml:space="preserve"> PAGEREF _Toc408582067 \h </w:instrText>
+              <w:instrText xml:space="preserve"> PAGEREF _Toc408932833 \h </w:instrText>
             </w:r>
             <w:r>
               <w:rPr>
@@ -519,13 +538,13 @@
               <w:lang w:val="en-GB" w:eastAsia="en-GB"/>
             </w:rPr>
           </w:pPr>
-          <w:hyperlink w:anchor="_Toc408582068" w:history="1">
+          <w:hyperlink w:anchor="_Toc408932834" w:history="1">
             <w:r>
               <w:rPr>
                 <w:rStyle w:val="Hyperlink"/>
                 <w:noProof/>
               </w:rPr>
-              <w:t>Basiskonzept</w:t>
+              <w:t>Zielgruppen</w:t>
             </w:r>
             <w:r>
               <w:rPr>
@@ -546,7 +565,7 @@
                 <w:noProof/>
                 <w:webHidden/>
               </w:rPr>
-              <w:instrText xml:space="preserve"> PAGEREF _Toc408582068 \h </w:instrText>
+              <w:instrText xml:space="preserve"> PAGEREF _Toc408932834 \h </w:instrText>
             </w:r>
             <w:r>
               <w:rPr>
@@ -591,13 +610,13 @@
               <w:lang w:val="en-GB" w:eastAsia="en-GB"/>
             </w:rPr>
           </w:pPr>
-          <w:hyperlink w:anchor="_Toc408582069" w:history="1">
+          <w:hyperlink w:anchor="_Toc408932835" w:history="1">
             <w:r>
               <w:rPr>
                 <w:rStyle w:val="Hyperlink"/>
                 <w:noProof/>
               </w:rPr>
-              <w:t>Zielgruppen</w:t>
+              <w:t>Enthaltene Funktionalität</w:t>
             </w:r>
             <w:r>
               <w:rPr>
@@ -618,7 +637,7 @@
                 <w:noProof/>
                 <w:webHidden/>
               </w:rPr>
-              <w:instrText xml:space="preserve"> PAGEREF _Toc408582069 \h </w:instrText>
+              <w:instrText xml:space="preserve"> PAGEREF _Toc408932835 \h </w:instrText>
             </w:r>
             <w:r>
               <w:rPr>
@@ -663,7 +682,7 @@
               <w:lang w:val="en-GB" w:eastAsia="en-GB"/>
             </w:rPr>
           </w:pPr>
-          <w:hyperlink w:anchor="_Toc408582070" w:history="1">
+          <w:hyperlink w:anchor="_Toc408932836" w:history="1">
             <w:r>
               <w:rPr>
                 <w:rStyle w:val="Hyperlink"/>
@@ -690,7 +709,7 @@
                 <w:noProof/>
                 <w:webHidden/>
               </w:rPr>
-              <w:instrText xml:space="preserve"> PAGEREF _Toc408582070 \h </w:instrText>
+              <w:instrText xml:space="preserve"> PAGEREF _Toc408932836 \h </w:instrText>
             </w:r>
             <w:r>
               <w:rPr>
@@ -735,13 +754,13 @@
               <w:lang w:val="en-GB" w:eastAsia="en-GB"/>
             </w:rPr>
           </w:pPr>
-          <w:hyperlink w:anchor="_Toc408582071" w:history="1">
+          <w:hyperlink w:anchor="_Toc408932837" w:history="1">
             <w:r>
               <w:rPr>
                 <w:rStyle w:val="Hyperlink"/>
                 <w:noProof/>
               </w:rPr>
-              <w:t>Anforderungen</w:t>
+              <w:t>Design- und Layoutprinzipien</w:t>
             </w:r>
             <w:r>
               <w:rPr>
@@ -762,7 +781,7 @@
                 <w:noProof/>
                 <w:webHidden/>
               </w:rPr>
-              <w:instrText xml:space="preserve"> PAGEREF _Toc408582071 \h </w:instrText>
+              <w:instrText xml:space="preserve"> PAGEREF _Toc408932837 \h </w:instrText>
             </w:r>
             <w:r>
               <w:rPr>
@@ -807,13 +826,13 @@
               <w:lang w:val="en-GB" w:eastAsia="en-GB"/>
             </w:rPr>
           </w:pPr>
-          <w:hyperlink w:anchor="_Toc408582072" w:history="1">
+          <w:hyperlink w:anchor="_Toc408932838" w:history="1">
             <w:r>
               <w:rPr>
                 <w:rStyle w:val="Hyperlink"/>
                 <w:noProof/>
               </w:rPr>
-              <w:t>Design- und Layoutprinzipien</w:t>
+              <w:t>Planung</w:t>
             </w:r>
             <w:r>
               <w:rPr>
@@ -834,7 +853,7 @@
                 <w:noProof/>
                 <w:webHidden/>
               </w:rPr>
-              <w:instrText xml:space="preserve"> PAGEREF _Toc408582072 \h </w:instrText>
+              <w:instrText xml:space="preserve"> PAGEREF _Toc408932838 \h </w:instrText>
             </w:r>
             <w:r>
               <w:rPr>
@@ -879,79 +898,7 @@
               <w:lang w:val="en-GB" w:eastAsia="en-GB"/>
             </w:rPr>
           </w:pPr>
-          <w:hyperlink w:anchor="_Toc408582073" w:history="1">
-            <w:r>
-              <w:rPr>
-                <w:rStyle w:val="Hyperlink"/>
-                <w:noProof/>
-              </w:rPr>
-              <w:t>Planung</w:t>
-            </w:r>
-            <w:r>
-              <w:rPr>
-                <w:noProof/>
-                <w:webHidden/>
-              </w:rPr>
-              <w:tab/>
-            </w:r>
-            <w:r>
-              <w:rPr>
-                <w:noProof/>
-                <w:webHidden/>
-              </w:rPr>
-              <w:fldChar w:fldCharType="begin"/>
-            </w:r>
-            <w:r>
-              <w:rPr>
-                <w:noProof/>
-                <w:webHidden/>
-              </w:rPr>
-              <w:instrText xml:space="preserve"> PAGEREF _Toc408582073 \h </w:instrText>
-            </w:r>
-            <w:r>
-              <w:rPr>
-                <w:noProof/>
-                <w:webHidden/>
-              </w:rPr>
-            </w:r>
-            <w:r>
-              <w:rPr>
-                <w:noProof/>
-                <w:webHidden/>
-              </w:rPr>
-              <w:fldChar w:fldCharType="separate"/>
-            </w:r>
-            <w:r>
-              <w:rPr>
-                <w:noProof/>
-                <w:webHidden/>
-              </w:rPr>
-              <w:t>5</w:t>
-            </w:r>
-            <w:r>
-              <w:rPr>
-                <w:noProof/>
-                <w:webHidden/>
-              </w:rPr>
-              <w:fldChar w:fldCharType="end"/>
-            </w:r>
-          </w:hyperlink>
-        </w:p>
-        <w:p>
-          <w:pPr>
-            <w:pStyle w:val="Verzeichnis1"/>
-            <w:tabs>
-              <w:tab w:val="right" w:pos="9457"/>
-            </w:tabs>
-            <w:rPr>
-              <w:rFonts w:eastAsiaTheme="minorEastAsia"/>
-              <w:noProof/>
-              <w:sz w:val="22"/>
-              <w:szCs w:val="22"/>
-              <w:lang w:val="en-GB" w:eastAsia="en-GB"/>
-            </w:rPr>
-          </w:pPr>
-          <w:hyperlink w:anchor="_Toc408582074" w:history="1">
+          <w:hyperlink w:anchor="_Toc408932839" w:history="1">
             <w:r>
               <w:rPr>
                 <w:rStyle w:val="Hyperlink"/>
@@ -978,7 +925,7 @@
                 <w:noProof/>
                 <w:webHidden/>
               </w:rPr>
-              <w:instrText xml:space="preserve"> PAGEREF _Toc408582074 \h </w:instrText>
+              <w:instrText xml:space="preserve"> PAGEREF _Toc408932839 \h </w:instrText>
             </w:r>
             <w:r>
               <w:rPr>
@@ -1039,17 +986,211 @@
         <w:br w:type="page"/>
       </w:r>
     </w:p>
+    <w:p/>
     <w:p>
       <w:pPr>
         <w:pStyle w:val="berschrift1"/>
       </w:pPr>
-      <w:bookmarkStart w:id="0" w:name="_Toc408582067"/>
-      <w:r>
-        <w:lastRenderedPageBreak/>
-        <w:t>Outline</w:t>
+      <w:bookmarkStart w:id="0" w:name="_Toc408932833"/>
+      <w:r>
+        <w:t>Basiskonzept</w:t>
       </w:r>
       <w:bookmarkEnd w:id="0"/>
     </w:p>
+    <w:p/>
+    <w:p>
+      <w:r>
+        <w:t xml:space="preserve">Ziel des Projektes ist es, eine Online-Tausch- und Ausleihbörse für physische Objekte in der näheren Umgebung zu erstellen. Dazu sollen Nutzer die Möglichkeit erhalten, Objekte auf der Plattform zu erfassen und diesen zum Tausch- und/oder zur Ausleihe freizugeben. Begleitend dazu soll ein Reputationssystem geführt werden, das die einzelnen Aktionen bewertet. Ein Tausch sowie eine Ausleihe erhöht die Reputation des Anbieters basierend auf der Bewertung des Empfängers und dem Umfang der erbrachten Dienstleistung. Bei einer Tauschaktion werden Produkte beider am Tausch beteiligter User gegeneinander aufgelistet, um dem Initiator die Auswahl des gewünschten Gegenwerts zu ermöglichen. Ausserdem sollte die Nähe des Wohnorts der beteiligten Personen angezeigt, damit ein physischer Tausch als Alternative zum Postversand in Betracht gezogen werden kann. </w:t>
+      </w:r>
+    </w:p>
+    <w:p>
+      <w:pPr>
+        <w:pStyle w:val="berschrift1"/>
+        <w:rPr>
+          <w:rFonts w:asciiTheme="minorHAnsi" w:eastAsiaTheme="minorHAnsi" w:hAnsiTheme="minorHAnsi" w:cstheme="minorBidi"/>
+          <w:b w:val="0"/>
+          <w:bCs w:val="0"/>
+          <w:szCs w:val="20"/>
+        </w:rPr>
+      </w:pPr>
+    </w:p>
+    <w:p/>
+    <w:p>
+      <w:pPr>
+        <w:pStyle w:val="berschrift1"/>
+      </w:pPr>
+      <w:bookmarkStart w:id="1" w:name="_Toc408932834"/>
+      <w:r>
+        <w:t>Zielgruppen</w:t>
+      </w:r>
+      <w:bookmarkEnd w:id="1"/>
+    </w:p>
+    <w:p/>
+    <w:p>
+      <w:pPr>
+        <w:pStyle w:val="Listenabsatz"/>
+        <w:numPr>
+          <w:ilvl w:val="0"/>
+          <w:numId w:val="3"/>
+        </w:numPr>
+      </w:pPr>
+      <w:r>
+        <w:t>Stadtbewohner</w:t>
+      </w:r>
+    </w:p>
+    <w:p>
+      <w:pPr>
+        <w:pStyle w:val="Listenabsatz"/>
+        <w:numPr>
+          <w:ilvl w:val="1"/>
+          <w:numId w:val="3"/>
+        </w:numPr>
+      </w:pPr>
+      <w:r>
+        <w:t>Zwischen 20 und 35 Jahren.</w:t>
+      </w:r>
+    </w:p>
+    <w:p>
+      <w:pPr>
+        <w:pStyle w:val="Listenabsatz"/>
+        <w:numPr>
+          <w:ilvl w:val="1"/>
+          <w:numId w:val="3"/>
+        </w:numPr>
+      </w:pPr>
+      <w:r>
+        <w:t>Männer und Frauen.</w:t>
+      </w:r>
+    </w:p>
+    <w:p>
+      <w:pPr>
+        <w:pStyle w:val="Listenabsatz"/>
+        <w:numPr>
+          <w:ilvl w:val="1"/>
+          <w:numId w:val="3"/>
+        </w:numPr>
+      </w:pPr>
+      <w:r>
+        <w:t>Niedriges bis mittleres Einkommen.</w:t>
+      </w:r>
+    </w:p>
+    <w:p>
+      <w:pPr>
+        <w:pStyle w:val="Listenabsatz"/>
+        <w:numPr>
+          <w:ilvl w:val="1"/>
+          <w:numId w:val="3"/>
+        </w:numPr>
+      </w:pPr>
+      <w:r>
+        <w:t>Wohnt in dicht besiedeltem Gebiet.</w:t>
+      </w:r>
+    </w:p>
+    <w:p>
+      <w:pPr>
+        <w:pStyle w:val="Listenabsatz"/>
+        <w:numPr>
+          <w:ilvl w:val="1"/>
+          <w:numId w:val="3"/>
+        </w:numPr>
+      </w:pPr>
+      <w:r>
+        <w:t>Ökologisch bewusst, ökonomisch orientiert.</w:t>
+      </w:r>
+    </w:p>
+    <w:p>
+      <w:pPr>
+        <w:pStyle w:val="Listenabsatz"/>
+        <w:numPr>
+          <w:ilvl w:val="0"/>
+          <w:numId w:val="3"/>
+        </w:numPr>
+      </w:pPr>
+      <w:r>
+        <w:t>Sammler</w:t>
+      </w:r>
+    </w:p>
+    <w:p>
+      <w:pPr>
+        <w:pStyle w:val="Listenabsatz"/>
+        <w:numPr>
+          <w:ilvl w:val="1"/>
+          <w:numId w:val="3"/>
+        </w:numPr>
+      </w:pPr>
+      <w:r>
+        <w:t>Alter unbeschränkt.</w:t>
+      </w:r>
+    </w:p>
+    <w:p>
+      <w:pPr>
+        <w:pStyle w:val="Listenabsatz"/>
+        <w:numPr>
+          <w:ilvl w:val="1"/>
+          <w:numId w:val="3"/>
+        </w:numPr>
+      </w:pPr>
+      <w:r>
+        <w:t>Geschlecht eher männlich.</w:t>
+      </w:r>
+    </w:p>
+    <w:p>
+      <w:pPr>
+        <w:pStyle w:val="Listenabsatz"/>
+        <w:numPr>
+          <w:ilvl w:val="1"/>
+          <w:numId w:val="3"/>
+        </w:numPr>
+      </w:pPr>
+      <w:r>
+        <w:t>Niederes bis hohes mittleres Einkommen.</w:t>
+      </w:r>
+    </w:p>
+    <w:p>
+      <w:pPr>
+        <w:pStyle w:val="Listenabsatz"/>
+        <w:numPr>
+          <w:ilvl w:val="1"/>
+          <w:numId w:val="3"/>
+        </w:numPr>
+      </w:pPr>
+      <w:r>
+        <w:t>An Kollektionen interessiert.</w:t>
+      </w:r>
+    </w:p>
+    <w:p>
+      <w:pPr>
+        <w:pStyle w:val="Listenabsatz"/>
+        <w:numPr>
+          <w:ilvl w:val="1"/>
+          <w:numId w:val="3"/>
+        </w:numPr>
+      </w:pPr>
+      <w:r>
+        <w:t>Sucht Gegenstände mit niedriger Verfügbarkeit, welche unter Umständen nur über Tausch erhältlich sind.</w:t>
+      </w:r>
+    </w:p>
+    <w:p>
+      <w:pPr>
+        <w:pStyle w:val="Listenabsatz"/>
+      </w:pPr>
+    </w:p>
+    <w:p>
+      <w:pPr>
+        <w:pStyle w:val="berschrift1"/>
+      </w:pPr>
+    </w:p>
+    <w:p>
+      <w:pPr>
+        <w:pStyle w:val="berschrift1"/>
+      </w:pPr>
+      <w:bookmarkStart w:id="2" w:name="_Toc408932835"/>
+      <w:r>
+        <w:t>Enthaltene Funktionalität</w:t>
+      </w:r>
+      <w:bookmarkEnd w:id="2"/>
+    </w:p>
+    <w:p/>
     <w:p>
       <w:r>
         <w:t>Grundfunktionalität (aus Standardprojekt)</w:t>
@@ -1083,8 +1224,14 @@
           <w:ilvl w:val="0"/>
           <w:numId w:val="1"/>
         </w:numPr>
-      </w:pPr>
-      <w:r>
+        <w:rPr>
+          <w:color w:val="0D0D0D" w:themeColor="text1" w:themeTint="F2"/>
+        </w:rPr>
+      </w:pPr>
+      <w:r>
+        <w:rPr>
+          <w:color w:val="0D0D0D" w:themeColor="text1" w:themeTint="F2"/>
+        </w:rPr>
         <w:t>Lokalisierung und Sprachwahl</w:t>
       </w:r>
     </w:p>
@@ -1097,7 +1244,7 @@
         </w:numPr>
       </w:pPr>
       <w:r>
-        <w:t>Angebotskatalog</w:t>
+        <w:t>Produktkatalog</w:t>
       </w:r>
     </w:p>
     <w:p>
@@ -1109,7 +1256,7 @@
         </w:numPr>
       </w:pPr>
       <w:r>
-        <w:t>Benutzerkonten und Profile</w:t>
+        <w:t>Benutzerkonten</w:t>
       </w:r>
     </w:p>
     <w:p>
@@ -1119,9 +1266,33 @@
           <w:ilvl w:val="0"/>
           <w:numId w:val="1"/>
         </w:numPr>
-      </w:pPr>
-      <w:r>
-        <w:t>Administrationsansicht</w:t>
+        <w:rPr>
+          <w:color w:val="000000" w:themeColor="text1"/>
+        </w:rPr>
+      </w:pPr>
+      <w:r>
+        <w:rPr>
+          <w:color w:val="000000" w:themeColor="text1"/>
+        </w:rPr>
+        <w:t>Webformulare und Validierung</w:t>
+      </w:r>
+    </w:p>
+    <w:p>
+      <w:pPr>
+        <w:pStyle w:val="Listenabsatz"/>
+        <w:numPr>
+          <w:ilvl w:val="0"/>
+          <w:numId w:val="1"/>
+        </w:numPr>
+        <w:rPr>
+          <w:color w:val="0D0D0D" w:themeColor="text1" w:themeTint="F2"/>
+        </w:rPr>
+      </w:pPr>
+      <w:r>
+        <w:rPr>
+          <w:color w:val="0D0D0D" w:themeColor="text1" w:themeTint="F2"/>
+        </w:rPr>
+        <w:t>Cookies und Sessions</w:t>
       </w:r>
     </w:p>
     <w:p/>
@@ -1151,7 +1322,7 @@
         </w:numPr>
       </w:pPr>
       <w:r>
-        <w:t>Annotation von Angeboten mit geographischen Daten</w:t>
+        <w:t>Umkreissuche nach Angeboten</w:t>
       </w:r>
     </w:p>
     <w:p>
@@ -1163,192 +1334,8 @@
         </w:numPr>
       </w:pPr>
       <w:r>
-        <w:t>Umkreissuche</w:t>
-      </w:r>
-      <w:r>
-        <w:t xml:space="preserve"> nach Angeboten</w:t>
-      </w:r>
-    </w:p>
-    <w:p/>
-    <w:p>
-      <w:pPr>
-        <w:pStyle w:val="berschrift1"/>
-      </w:pPr>
-    </w:p>
-    <w:p>
-      <w:pPr>
-        <w:pStyle w:val="berschrift1"/>
-      </w:pPr>
-      <w:bookmarkStart w:id="1" w:name="_Toc408582068"/>
-      <w:r>
-        <w:t>Basiskonzept</w:t>
-      </w:r>
-      <w:bookmarkEnd w:id="1"/>
-    </w:p>
-    <w:p>
-      <w:r>
-        <w:t xml:space="preserve">Ziel des Projektes ist es, eine Online-Tausch- und Ausleihbörse für physische Objekte in der näheren Umgebung zu erstellen. Dazu sollen Nutzer die Möglichkeit erhalten, Objekte auf der Plattform zu erfassen und diesen zum Tausch- und/oder zur Ausleihe freizugeben. Begleitend dazu soll ein Reputationssystem geführt werden, das die einzelnen Aktionen bewertet. Ein Tausch sowie eine Ausleihe erhöht die Reputation des Anbieters basierend auf der Bewertung des Empfängers und dem Umfang der erbrachten Dienstleistung. Bei einer Tauschaktion werden Produkte beider am Tausch beteiligter User gegeneinander aufgelistet, um dem Initiator die Auswahl des gewünschten Gegenwerts zu ermöglichen. Ausserdem sollte die Nähe des Wohnorts der beteiligten Personen angezeigt, damit ein physischer Tausch als Alternative zum Postversand in Betracht gezogen werden kann. </w:t>
-      </w:r>
-    </w:p>
-    <w:p/>
-    <w:p>
-      <w:pPr>
-        <w:pStyle w:val="berschrift1"/>
-      </w:pPr>
-      <w:bookmarkStart w:id="2" w:name="_Toc408582069"/>
-      <w:r>
-        <w:t>Zielgruppen</w:t>
-      </w:r>
-      <w:bookmarkEnd w:id="2"/>
-    </w:p>
-    <w:p>
-      <w:pPr>
-        <w:pStyle w:val="Listenabsatz"/>
-        <w:numPr>
-          <w:ilvl w:val="0"/>
-          <w:numId w:val="3"/>
-        </w:numPr>
-      </w:pPr>
-      <w:r>
-        <w:t>Stadtbewohner</w:t>
-      </w:r>
-    </w:p>
-    <w:p>
-      <w:pPr>
-        <w:pStyle w:val="Listenabsatz"/>
-        <w:numPr>
-          <w:ilvl w:val="1"/>
-          <w:numId w:val="3"/>
-        </w:numPr>
-      </w:pPr>
-      <w:r>
-        <w:t>Zwischen 20 und 35 Jahren.</w:t>
-      </w:r>
-    </w:p>
-    <w:p>
-      <w:pPr>
-        <w:pStyle w:val="Listenabsatz"/>
-        <w:numPr>
-          <w:ilvl w:val="1"/>
-          <w:numId w:val="3"/>
-        </w:numPr>
-      </w:pPr>
-      <w:r>
-        <w:t>Männer und Frauen.</w:t>
-      </w:r>
-    </w:p>
-    <w:p>
-      <w:pPr>
-        <w:pStyle w:val="Listenabsatz"/>
-        <w:numPr>
-          <w:ilvl w:val="1"/>
-          <w:numId w:val="3"/>
-        </w:numPr>
-      </w:pPr>
-      <w:r>
-        <w:t>Niedriges bis mittleres Einkommen.</w:t>
-      </w:r>
-    </w:p>
-    <w:p>
-      <w:pPr>
-        <w:pStyle w:val="Listenabsatz"/>
-        <w:numPr>
-          <w:ilvl w:val="1"/>
-          <w:numId w:val="3"/>
-        </w:numPr>
-      </w:pPr>
-      <w:r>
-        <w:t>Wohnt in dicht besiedeltem Gebiet.</w:t>
-      </w:r>
-    </w:p>
-    <w:p>
-      <w:pPr>
-        <w:pStyle w:val="Listenabsatz"/>
-        <w:numPr>
-          <w:ilvl w:val="1"/>
-          <w:numId w:val="3"/>
-        </w:numPr>
-      </w:pPr>
-      <w:r>
-        <w:t>Ökologisch bewusst, ökonomisch orientiert.</w:t>
-      </w:r>
-    </w:p>
-    <w:p>
-      <w:pPr>
-        <w:pStyle w:val="Listenabsatz"/>
-        <w:numPr>
-          <w:ilvl w:val="0"/>
-          <w:numId w:val="3"/>
-        </w:numPr>
-      </w:pPr>
-      <w:r>
-        <w:t>Sammler</w:t>
-      </w:r>
-    </w:p>
-    <w:p>
-      <w:pPr>
-        <w:pStyle w:val="Listenabsatz"/>
-        <w:numPr>
-          <w:ilvl w:val="1"/>
-          <w:numId w:val="3"/>
-        </w:numPr>
-      </w:pPr>
-      <w:r>
-        <w:t>Alter unbeschränkt.</w:t>
-      </w:r>
-    </w:p>
-    <w:p>
-      <w:pPr>
-        <w:pStyle w:val="Listenabsatz"/>
-        <w:numPr>
-          <w:ilvl w:val="1"/>
-          <w:numId w:val="3"/>
-        </w:numPr>
-      </w:pPr>
-      <w:r>
-        <w:t>Geschlecht eher männlich.</w:t>
-      </w:r>
-    </w:p>
-    <w:p>
-      <w:pPr>
-        <w:pStyle w:val="Listenabsatz"/>
-        <w:numPr>
-          <w:ilvl w:val="1"/>
-          <w:numId w:val="3"/>
-        </w:numPr>
-      </w:pPr>
-      <w:r>
-        <w:t>Niederes bis hohes mittleres Einkommen.</w:t>
-      </w:r>
-    </w:p>
-    <w:p>
-      <w:pPr>
-        <w:pStyle w:val="Listenabsatz"/>
-        <w:numPr>
-          <w:ilvl w:val="1"/>
-          <w:numId w:val="3"/>
-        </w:numPr>
-      </w:pPr>
-      <w:r>
-        <w:t>An Kollektionen interessiert.</w:t>
-      </w:r>
-    </w:p>
-    <w:p>
-      <w:pPr>
-        <w:pStyle w:val="Listenabsatz"/>
-        <w:numPr>
-          <w:ilvl w:val="1"/>
-          <w:numId w:val="3"/>
-        </w:numPr>
-      </w:pPr>
-      <w:r>
-        <w:t>Sucht Gegenstände mit niedriger Verfügbarkeit, welche unter Umständen nur über Tausch erhältlich sind.</w:t>
-      </w:r>
-    </w:p>
-    <w:p>
-      <w:pPr>
-        <w:pStyle w:val="Listenabsatz"/>
-      </w:pPr>
+        <w:t>Tausch- und Bewertungssystem</w:t>
+      </w:r>
     </w:p>
     <w:p>
       <w:pPr>
@@ -1365,7 +1352,7 @@
       <w:pPr>
         <w:pStyle w:val="berschrift1"/>
       </w:pPr>
-      <w:bookmarkStart w:id="3" w:name="_Toc408582070"/>
+      <w:bookmarkStart w:id="3" w:name="_Toc408932836"/>
       <w:r>
         <w:lastRenderedPageBreak/>
         <w:t>Anwendungsfälle</w:t>
@@ -1374,278 +1361,26 @@
     </w:p>
     <w:p>
       <w:pPr>
-        <w:spacing w:line="244" w:lineRule="auto"/>
-        <w:rPr>
-          <w:rFonts w:ascii="Lucida Sans" w:eastAsia="Lucida Sans" w:hAnsi="Lucida Sans" w:cs="Lucida Sans"/>
-        </w:rPr>
-      </w:pPr>
-      <w:r>
-        <w:rPr>
-          <w:rFonts w:ascii="Lucida Sans" w:eastAsia="Lucida Sans" w:hAnsi="Lucida Sans" w:cs="Lucida Sans"/>
-        </w:rPr>
-        <w:t>Hauptakteur: Nachfrager</w:t>
-      </w:r>
-    </w:p>
-    <w:p>
-      <w:pPr>
-        <w:spacing w:line="244" w:lineRule="auto"/>
-        <w:rPr>
-          <w:rFonts w:ascii="Lucida Sans" w:eastAsia="Lucida Sans" w:hAnsi="Lucida Sans" w:cs="Lucida Sans"/>
-        </w:rPr>
-      </w:pPr>
-      <w:proofErr w:type="spellStart"/>
-      <w:r>
-        <w:rPr>
-          <w:rFonts w:ascii="Lucida Sans" w:eastAsia="Lucida Sans" w:hAnsi="Lucida Sans" w:cs="Lucida Sans"/>
-        </w:rPr>
-        <w:t>Scope</w:t>
-      </w:r>
-      <w:proofErr w:type="spellEnd"/>
-      <w:r>
-        <w:rPr>
-          <w:rFonts w:ascii="Lucida Sans" w:eastAsia="Lucida Sans" w:hAnsi="Lucida Sans" w:cs="Lucida Sans"/>
-        </w:rPr>
-        <w:t xml:space="preserve">: </w:t>
-      </w:r>
-      <w:proofErr w:type="spellStart"/>
-      <w:r>
-        <w:rPr>
-          <w:rFonts w:ascii="Lucida Sans" w:eastAsia="Lucida Sans" w:hAnsi="Lucida Sans" w:cs="Lucida Sans"/>
-        </w:rPr>
-        <w:t>Shopsystem</w:t>
-      </w:r>
-      <w:proofErr w:type="spellEnd"/>
-      <w:r>
-        <w:rPr>
-          <w:rFonts w:ascii="Lucida Sans" w:eastAsia="Lucida Sans" w:hAnsi="Lucida Sans" w:cs="Lucida Sans"/>
-        </w:rPr>
-        <w:t xml:space="preserve"> Frontend</w:t>
-      </w:r>
-    </w:p>
-    <w:p>
-      <w:pPr>
-        <w:spacing w:line="244" w:lineRule="auto"/>
-        <w:rPr>
-          <w:rFonts w:ascii="Lucida Sans" w:eastAsia="Lucida Sans" w:hAnsi="Lucida Sans" w:cs="Lucida Sans"/>
-        </w:rPr>
-      </w:pPr>
-      <w:r>
-        <w:rPr>
-          <w:rFonts w:ascii="Lucida Sans" w:eastAsia="Lucida Sans" w:hAnsi="Lucida Sans" w:cs="Lucida Sans"/>
-        </w:rPr>
-        <w:t>Level: Angebot finden!</w:t>
-      </w:r>
-    </w:p>
-    <w:p>
-      <w:pPr>
-        <w:spacing w:line="244" w:lineRule="auto"/>
-        <w:rPr>
-          <w:rFonts w:ascii="Lucida Sans" w:eastAsia="Lucida Sans" w:hAnsi="Lucida Sans" w:cs="Lucida Sans"/>
-        </w:rPr>
-      </w:pPr>
-      <w:r>
-        <w:rPr>
-          <w:rFonts w:ascii="Lucida Sans" w:eastAsia="Lucida Sans" w:hAnsi="Lucida Sans" w:cs="Lucida Sans"/>
-        </w:rPr>
-        <w:t xml:space="preserve">Story: </w:t>
-      </w:r>
-    </w:p>
-    <w:p>
-      <w:pPr>
-        <w:spacing w:line="244" w:lineRule="auto"/>
-        <w:rPr>
-          <w:rFonts w:ascii="Lucida Sans" w:eastAsia="Lucida Sans" w:hAnsi="Lucida Sans" w:cs="Lucida Sans"/>
-        </w:rPr>
-      </w:pPr>
-      <w:r>
-        <w:rPr>
-          <w:rFonts w:ascii="Lucida Sans" w:eastAsia="Lucida Sans" w:hAnsi="Lucida Sans" w:cs="Lucida Sans"/>
-        </w:rPr>
-        <w:t>Der Nachfrager benötigt ein physisches Objekt und sucht dieses über die Karten- oder Listenansicht. Nach der Auswahl verhandeln der Anbieter und der Nachfrager über den Austausch.</w:t>
-      </w:r>
-    </w:p>
-    <w:p>
-      <w:pPr>
-        <w:spacing w:line="244" w:lineRule="auto"/>
-        <w:rPr>
-          <w:rFonts w:ascii="Lucida Sans" w:eastAsia="Lucida Sans" w:hAnsi="Lucida Sans" w:cs="Lucida Sans"/>
-        </w:rPr>
-      </w:pPr>
-      <w:r>
-        <w:rPr>
-          <w:rFonts w:ascii="Lucida Sans" w:eastAsia="Lucida Sans" w:hAnsi="Lucida Sans" w:cs="Lucida Sans"/>
-        </w:rPr>
-        <w:t>Stakeholders:</w:t>
-      </w:r>
-    </w:p>
-    <w:p>
-      <w:pPr>
-        <w:spacing w:line="244" w:lineRule="auto"/>
-        <w:rPr>
-          <w:rFonts w:ascii="Lucida Sans" w:eastAsia="Lucida Sans" w:hAnsi="Lucida Sans" w:cs="Lucida Sans"/>
-        </w:rPr>
-      </w:pPr>
-      <w:r>
-        <w:rPr>
-          <w:rFonts w:ascii="Lucida Sans" w:eastAsia="Lucida Sans" w:hAnsi="Lucida Sans" w:cs="Lucida Sans"/>
-        </w:rPr>
-        <w:t>Anbieter, Nachfrager</w:t>
-      </w:r>
-    </w:p>
-    <w:p>
-      <w:pPr>
-        <w:spacing w:line="244" w:lineRule="auto"/>
-        <w:rPr>
-          <w:rFonts w:ascii="Lucida Sans" w:eastAsia="Lucida Sans" w:hAnsi="Lucida Sans" w:cs="Lucida Sans"/>
-        </w:rPr>
-      </w:pPr>
-      <w:proofErr w:type="spellStart"/>
-      <w:r>
-        <w:rPr>
-          <w:rFonts w:ascii="Lucida Sans" w:eastAsia="Lucida Sans" w:hAnsi="Lucida Sans" w:cs="Lucida Sans"/>
-        </w:rPr>
-        <w:t>Postconditions</w:t>
-      </w:r>
-      <w:proofErr w:type="spellEnd"/>
-      <w:r>
-        <w:rPr>
-          <w:rFonts w:ascii="Lucida Sans" w:eastAsia="Lucida Sans" w:hAnsi="Lucida Sans" w:cs="Lucida Sans"/>
-        </w:rPr>
-        <w:t>:</w:t>
-      </w:r>
-    </w:p>
-    <w:p>
-      <w:pPr>
-        <w:pStyle w:val="Listenabsatz"/>
-        <w:numPr>
-          <w:ilvl w:val="0"/>
-          <w:numId w:val="8"/>
-        </w:numPr>
-        <w:spacing w:line="244" w:lineRule="auto"/>
-        <w:rPr>
-          <w:rFonts w:ascii="Lucida Sans" w:eastAsia="Lucida Sans" w:hAnsi="Lucida Sans" w:cs="Lucida Sans"/>
-        </w:rPr>
-      </w:pPr>
-      <w:r>
-        <w:rPr>
-          <w:rFonts w:ascii="Lucida Sans" w:eastAsia="Lucida Sans" w:hAnsi="Lucida Sans" w:cs="Lucida Sans"/>
-        </w:rPr>
-        <w:t>Das Angebot wird aus dem Pool des Anbieters entfernt.</w:t>
-      </w:r>
-    </w:p>
-    <w:p>
-      <w:pPr>
-        <w:pStyle w:val="Listenabsatz"/>
-        <w:numPr>
-          <w:ilvl w:val="0"/>
-          <w:numId w:val="8"/>
-        </w:numPr>
-        <w:spacing w:line="244" w:lineRule="auto"/>
-        <w:rPr>
-          <w:rFonts w:ascii="Lucida Sans" w:eastAsia="Lucida Sans" w:hAnsi="Lucida Sans" w:cs="Lucida Sans"/>
-        </w:rPr>
-      </w:pPr>
-      <w:r>
-        <w:rPr>
-          <w:rFonts w:ascii="Lucida Sans" w:eastAsia="Lucida Sans" w:hAnsi="Lucida Sans" w:cs="Lucida Sans"/>
-        </w:rPr>
-        <w:t>Das Angebot wird als nicht verfügbar in den Pool des Nachfragers übertragen.</w:t>
-      </w:r>
-    </w:p>
-    <w:p>
-      <w:pPr>
-        <w:spacing w:line="244" w:lineRule="auto"/>
-        <w:rPr>
-          <w:rFonts w:ascii="Lucida Sans" w:eastAsia="Lucida Sans" w:hAnsi="Lucida Sans" w:cs="Lucida Sans"/>
-        </w:rPr>
-      </w:pPr>
-      <w:proofErr w:type="spellStart"/>
-      <w:r>
-        <w:rPr>
-          <w:rFonts w:ascii="Lucida Sans" w:eastAsia="Lucida Sans" w:hAnsi="Lucida Sans" w:cs="Lucida Sans"/>
-        </w:rPr>
-        <w:t>Preconditions</w:t>
-      </w:r>
-      <w:proofErr w:type="spellEnd"/>
-    </w:p>
-    <w:p>
-      <w:pPr>
-        <w:pStyle w:val="Listenabsatz"/>
-        <w:numPr>
-          <w:ilvl w:val="0"/>
-          <w:numId w:val="9"/>
-        </w:numPr>
-        <w:spacing w:line="244" w:lineRule="auto"/>
-        <w:rPr>
-          <w:rFonts w:ascii="Lucida Sans" w:eastAsia="Lucida Sans" w:hAnsi="Lucida Sans" w:cs="Lucida Sans"/>
-        </w:rPr>
-      </w:pPr>
-      <w:r>
-        <w:rPr>
-          <w:rFonts w:ascii="Lucida Sans" w:eastAsia="Lucida Sans" w:hAnsi="Lucida Sans" w:cs="Lucida Sans"/>
-        </w:rPr>
-        <w:t>Anbieter und Nachfrager sind in das System eingeloggt.</w:t>
-      </w:r>
-    </w:p>
-    <w:p>
-      <w:pPr>
-        <w:spacing w:line="244" w:lineRule="auto"/>
-        <w:rPr>
-          <w:rFonts w:ascii="Lucida Sans" w:eastAsia="Lucida Sans" w:hAnsi="Lucida Sans" w:cs="Lucida Sans"/>
-        </w:rPr>
-      </w:pPr>
-      <w:r>
-        <w:rPr>
-          <w:rFonts w:ascii="Lucida Sans" w:eastAsia="Lucida Sans" w:hAnsi="Lucida Sans" w:cs="Lucida Sans"/>
-        </w:rPr>
-        <w:t>Triggers:</w:t>
-      </w:r>
-    </w:p>
-    <w:p>
-      <w:pPr>
-        <w:pStyle w:val="Listenabsatz"/>
-        <w:numPr>
-          <w:ilvl w:val="0"/>
-          <w:numId w:val="9"/>
-        </w:numPr>
-        <w:spacing w:line="244" w:lineRule="auto"/>
-        <w:rPr>
-          <w:rFonts w:ascii="Lucida Sans" w:eastAsia="Lucida Sans" w:hAnsi="Lucida Sans" w:cs="Lucida Sans"/>
-        </w:rPr>
-      </w:pPr>
-      <w:r>
-        <w:rPr>
-          <w:rFonts w:ascii="Lucida Sans" w:eastAsia="Lucida Sans" w:hAnsi="Lucida Sans" w:cs="Lucida Sans"/>
-        </w:rPr>
-        <w:t>Der Nachfrager entdeckt den Bedarf für ein physisches Objekt.</w:t>
-      </w:r>
-    </w:p>
-    <w:p>
-      <w:pPr>
-        <w:spacing w:line="244" w:lineRule="auto"/>
-        <w:rPr>
-          <w:rFonts w:ascii="Lucida Sans" w:eastAsia="Lucida Sans" w:hAnsi="Lucida Sans" w:cs="Lucida Sans"/>
-        </w:rPr>
-      </w:pPr>
-      <w:r>
-        <w:rPr>
-          <w:rFonts w:ascii="Lucida Sans" w:eastAsia="Lucida Sans" w:hAnsi="Lucida Sans" w:cs="Lucida Sans"/>
+        <w:pStyle w:val="berschrift1"/>
+      </w:pPr>
+      <w:r>
+        <w:rPr>
           <w:noProof/>
           <w:lang w:val="en-GB" w:eastAsia="en-GB"/>
         </w:rPr>
         <w:drawing>
-          <wp:anchor distT="0" distB="0" distL="114300" distR="114300" simplePos="0" relativeHeight="251658240" behindDoc="0" locked="0" layoutInCell="1" allowOverlap="1">
+          <wp:anchor distT="0" distB="0" distL="114300" distR="114300" simplePos="0" relativeHeight="251659264" behindDoc="0" locked="0" layoutInCell="1" allowOverlap="1">
             <wp:simplePos x="0" y="0"/>
             <wp:positionH relativeFrom="margin">
-              <wp:posOffset>181610</wp:posOffset>
+              <wp:posOffset>13335</wp:posOffset>
             </wp:positionH>
             <wp:positionV relativeFrom="margin">
-              <wp:posOffset>2526665</wp:posOffset>
+              <wp:posOffset>422275</wp:posOffset>
             </wp:positionV>
-            <wp:extent cx="5648325" cy="5701665"/>
-            <wp:effectExtent l="0" t="0" r="9525" b="0"/>
-            <wp:wrapSquare wrapText="bothSides"/>
-            <wp:docPr id="1" name="Grafik 1"/>
+            <wp:extent cx="5708015" cy="5748655"/>
+            <wp:effectExtent l="19050" t="0" r="6985" b="0"/>
+            <wp:wrapTopAndBottom/>
+            <wp:docPr id="9" name="Grafik 1"/>
             <wp:cNvGraphicFramePr>
               <a:graphicFrameLocks xmlns:a="http://schemas.openxmlformats.org/drawingml/2006/main" noChangeAspect="1"/>
             </wp:cNvGraphicFramePr>
@@ -1657,7 +1392,7 @@
                     <pic:cNvPicPr/>
                   </pic:nvPicPr>
                   <pic:blipFill>
-                    <a:blip r:embed="rId12" cstate="print">
+                    <a:blip r:embed="rId13" cstate="print">
                       <a:extLst>
                         <a:ext uri="{28A0092B-C50C-407E-A947-70E740481C1C}">
                           <a14:useLocalDpi xmlns:a14="http://schemas.microsoft.com/office/drawing/2010/main" xmlns:wps="http://schemas.microsoft.com/office/word/2010/wordprocessingShape" xmlns:wpi="http://schemas.microsoft.com/office/word/2010/wordprocessingInk" xmlns:wpg="http://schemas.microsoft.com/office/word/2010/wordprocessingGroup" xmlns:w15="http://schemas.microsoft.com/office/word/2012/wordml" xmlns:w14="http://schemas.microsoft.com/office/word/2010/wordml" xmlns:w="http://schemas.openxmlformats.org/wordprocessingml/2006/main" xmlns:w10="urn:schemas-microsoft-com:office:word" xmlns:wp14="http://schemas.microsoft.com/office/word/2010/wordprocessingDrawing" xmlns:v="urn:schemas-microsoft-com:vml" xmlns:o="urn:schemas-microsoft-com:office:office" xmlns:mc="http://schemas.openxmlformats.org/markup-compatibility/2006" xmlns:wpc="http://schemas.microsoft.com/office/word/2010/wordprocessingCanvas" xmlns="" val="0"/>
@@ -1671,7 +1406,7 @@
                   <pic:spPr>
                     <a:xfrm>
                       <a:off x="0" y="0"/>
-                      <a:ext cx="5648325" cy="5701665"/>
+                      <a:ext cx="5708015" cy="5748655"/>
                     </a:xfrm>
                     <a:prstGeom prst="rect">
                       <a:avLst/>
@@ -1686,36 +1421,38 @@
     </w:p>
     <w:p>
       <w:pPr>
+        <w:tabs>
+          <w:tab w:val="clear" w:pos="5387"/>
+        </w:tabs>
+        <w:spacing w:line="240" w:lineRule="atLeast"/>
+        <w:rPr>
+          <w:rFonts w:asciiTheme="majorHAnsi" w:eastAsiaTheme="majorEastAsia" w:hAnsiTheme="majorHAnsi" w:cstheme="majorBidi"/>
+          <w:b/>
+          <w:bCs/>
+          <w:szCs w:val="28"/>
+        </w:rPr>
+      </w:pPr>
+      <w:r>
+        <w:br w:type="page"/>
+      </w:r>
+    </w:p>
+    <w:p>
+      <w:pPr>
         <w:pStyle w:val="berschrift1"/>
       </w:pPr>
-      <w:bookmarkStart w:id="4" w:name="_Toc408582071"/>
+      <w:bookmarkStart w:id="4" w:name="_Toc408932837"/>
       <w:r>
         <w:lastRenderedPageBreak/>
-        <w:t>Anforderungen</w:t>
+        <w:t xml:space="preserve">Design- und </w:t>
+      </w:r>
+      <w:proofErr w:type="spellStart"/>
+      <w:r>
+        <w:t>Layoutprinzipien</w:t>
       </w:r>
       <w:bookmarkEnd w:id="4"/>
+      <w:proofErr w:type="spellEnd"/>
     </w:p>
     <w:p/>
-    <w:p>
-      <w:pPr>
-        <w:pStyle w:val="berschrift1"/>
-      </w:pPr>
-    </w:p>
-    <w:p>
-      <w:pPr>
-        <w:pStyle w:val="berschrift1"/>
-      </w:pPr>
-      <w:bookmarkStart w:id="5" w:name="_Toc408582072"/>
-      <w:r>
-        <w:t xml:space="preserve">Design- und </w:t>
-      </w:r>
-      <w:proofErr w:type="spellStart"/>
-      <w:r>
-        <w:t>Layoutprinzipien</w:t>
-      </w:r>
-      <w:bookmarkEnd w:id="5"/>
-      <w:proofErr w:type="spellEnd"/>
-    </w:p>
     <w:p>
       <w:pPr>
         <w:pStyle w:val="Listenabsatz"/>
@@ -1735,7 +1472,7 @@
       <w:r>
         <w:t xml:space="preserve">; siehe </w:t>
       </w:r>
-      <w:hyperlink r:id="rId13" w:history="1">
+      <w:hyperlink r:id="rId14" w:history="1">
         <w:r>
           <w:rPr>
             <w:rStyle w:val="Hyperlink"/>
@@ -1781,16 +1518,7 @@
       </w:r>
       <w:proofErr w:type="spellEnd"/>
       <w:r>
-        <w:t xml:space="preserve"> </w:t>
-      </w:r>
-      <w:r>
-        <w:t xml:space="preserve">von </w:t>
-      </w:r>
-      <w:r>
-        <w:t>Dr. Olivier Blattmann</w:t>
-      </w:r>
-      <w:r>
-        <w:t>, Universität Bern:</w:t>
+        <w:t xml:space="preserve"> von Dr. Olivier Blattmann, Universität Bern:</w:t>
       </w:r>
     </w:p>
     <w:p>
@@ -1813,8 +1541,6 @@
           <w:numId w:val="9"/>
         </w:numPr>
       </w:pPr>
-      <w:bookmarkStart w:id="6" w:name="_GoBack"/>
-      <w:bookmarkEnd w:id="6"/>
       <w:r>
         <w:t>Verteilerseiten</w:t>
       </w:r>
@@ -1865,6 +1591,14 @@
     </w:p>
     <w:p>
       <w:pPr>
+        <w:spacing w:line="244" w:lineRule="auto"/>
+        <w:rPr>
+          <w:rFonts w:ascii="Lucida Sans" w:eastAsia="Lucida Sans" w:hAnsi="Lucida Sans" w:cs="Lucida Sans"/>
+        </w:rPr>
+      </w:pPr>
+    </w:p>
+    <w:p>
+      <w:pPr>
         <w:pStyle w:val="berschrift1"/>
       </w:pPr>
     </w:p>
@@ -1872,12 +1606,13 @@
       <w:pPr>
         <w:pStyle w:val="berschrift1"/>
       </w:pPr>
-      <w:bookmarkStart w:id="7" w:name="_Toc408582073"/>
+      <w:bookmarkStart w:id="5" w:name="_Toc408932838"/>
       <w:r>
         <w:t>Planung</w:t>
       </w:r>
-      <w:bookmarkEnd w:id="7"/>
-    </w:p>
+      <w:bookmarkEnd w:id="5"/>
+    </w:p>
+    <w:p/>
     <w:p>
       <w:r>
         <w:t xml:space="preserve">Als Projektführungsmethode wird </w:t>
@@ -1918,7 +1653,7 @@
           </w:tcPr>
           <w:tbl>
             <w:tblPr>
-              <w:tblStyle w:val="MittleresRaster1"/>
+              <w:tblStyle w:val="MittleresRaster11"/>
               <w:tblW w:w="6922" w:type="dxa"/>
               <w:tblLook w:val="04A0"/>
             </w:tblPr>
@@ -2544,7 +2279,13 @@
         <w:ind w:left="0"/>
       </w:pPr>
       <w:r>
-        <w:t>Die Zusammenarbeit im Team wird diskutiert.</w:t>
+        <w:t>Die Zusammenarbeit im Team wird diskutiert</w:t>
+      </w:r>
+      <w:r>
+        <w:t xml:space="preserve"> und Verbesserungsmassnahmen eingeleitet</w:t>
+      </w:r>
+      <w:r>
+        <w:t>.</w:t>
       </w:r>
     </w:p>
     <w:p>
@@ -2558,13 +2299,53 @@
           <w:tab w:val="clear" w:pos="5387"/>
         </w:tabs>
         <w:spacing w:line="240" w:lineRule="atLeast"/>
-        <w:rPr>
-          <w:rFonts w:asciiTheme="majorHAnsi" w:eastAsiaTheme="majorEastAsia" w:hAnsiTheme="majorHAnsi" w:cstheme="majorBidi"/>
-          <w:b/>
-          <w:bCs/>
-          <w:szCs w:val="28"/>
-        </w:rPr>
-      </w:pPr>
+      </w:pPr>
+      <w:r>
+        <w:t>Für die Unterstützung der Projektführung wurde der</w:t>
+      </w:r>
+      <w:r>
+        <w:t xml:space="preserve"> kostenlose</w:t>
+      </w:r>
+      <w:r>
+        <w:t xml:space="preserve"> Web Client von </w:t>
+      </w:r>
+      <w:proofErr w:type="spellStart"/>
+      <w:r>
+        <w:t>ScrumDesk</w:t>
+      </w:r>
+      <w:proofErr w:type="spellEnd"/>
+      <w:r>
+        <w:t xml:space="preserve"> verwendet (</w:t>
+      </w:r>
+      <w:hyperlink r:id="rId15" w:history="1">
+        <w:r>
+          <w:rPr>
+            <w:rStyle w:val="Hyperlink"/>
+          </w:rPr>
+          <w:t>http://app.scrumdesk.com</w:t>
+        </w:r>
+      </w:hyperlink>
+      <w:r>
+        <w:t>, noch</w:t>
+      </w:r>
+      <w:r>
+        <w:t xml:space="preserve"> in</w:t>
+      </w:r>
+      <w:r>
+        <w:t xml:space="preserve"> Beta</w:t>
+      </w:r>
+      <w:r>
+        <w:t>-Phase</w:t>
+      </w:r>
+      <w:r>
+        <w:t>)</w:t>
+      </w:r>
+      <w:r>
+        <w:t>.</w:t>
+      </w:r>
+      <w:r>
+        <w:t xml:space="preserve"> </w:t>
+      </w:r>
       <w:r>
         <w:br w:type="page"/>
       </w:r>
@@ -2573,12 +2354,15 @@
       <w:pPr>
         <w:pStyle w:val="berschrift1"/>
       </w:pPr>
-      <w:bookmarkStart w:id="8" w:name="_Toc408582074"/>
+      <w:bookmarkStart w:id="6" w:name="_Toc408932839"/>
       <w:r>
         <w:lastRenderedPageBreak/>
         <w:t>Installation</w:t>
       </w:r>
-      <w:bookmarkEnd w:id="8"/>
+      <w:bookmarkEnd w:id="6"/>
+      <w:r>
+        <w:t>sanleitung</w:t>
+      </w:r>
     </w:p>
     <w:p>
       <w:pPr>
@@ -2586,11 +2370,335 @@
         <w:ind w:left="0"/>
       </w:pPr>
     </w:p>
+    <w:p>
+      <w:pPr>
+        <w:pStyle w:val="Listenabsatz"/>
+        <w:ind w:left="0"/>
+      </w:pPr>
+      <w:r>
+        <w:rPr>
+          <w:u w:val="single"/>
+        </w:rPr>
+        <w:t>Installationsvoraussetzungen</w:t>
+      </w:r>
+      <w:r>
+        <w:t>:</w:t>
+      </w:r>
+    </w:p>
+    <w:p>
+      <w:pPr>
+        <w:pStyle w:val="Listenabsatz"/>
+        <w:ind w:left="0"/>
+      </w:pPr>
+      <w:proofErr w:type="spellStart"/>
+      <w:r>
+        <w:t>MySQL</w:t>
+      </w:r>
+      <w:proofErr w:type="spellEnd"/>
+      <w:r>
+        <w:t xml:space="preserve"> Community Server 5.6.21, PHP 5.6.3.0, XAMPP Version: 5.6.3</w:t>
+      </w:r>
+    </w:p>
+    <w:p>
+      <w:pPr>
+        <w:pStyle w:val="Listenabsatz"/>
+        <w:ind w:left="0"/>
+      </w:pPr>
+    </w:p>
+    <w:p>
+      <w:pPr>
+        <w:pStyle w:val="Listenabsatz"/>
+        <w:ind w:left="0"/>
+        <w:rPr>
+          <w:rFonts w:asciiTheme="majorHAnsi" w:hAnsiTheme="majorHAnsi" w:cstheme="majorHAnsi"/>
+        </w:rPr>
+      </w:pPr>
+      <w:r>
+        <w:rPr>
+          <w:rFonts w:asciiTheme="majorHAnsi" w:hAnsiTheme="majorHAnsi" w:cstheme="majorHAnsi"/>
+          <w:u w:val="single"/>
+        </w:rPr>
+        <w:t>Ablauf</w:t>
+      </w:r>
+      <w:r>
+        <w:rPr>
+          <w:rFonts w:asciiTheme="majorHAnsi" w:hAnsiTheme="majorHAnsi" w:cstheme="majorHAnsi"/>
+        </w:rPr>
+        <w:t>:</w:t>
+      </w:r>
+    </w:p>
+    <w:p>
+      <w:pPr>
+        <w:pStyle w:val="Listenabsatz"/>
+        <w:numPr>
+          <w:ilvl w:val="0"/>
+          <w:numId w:val="11"/>
+        </w:numPr>
+        <w:rPr>
+          <w:rFonts w:asciiTheme="majorHAnsi" w:hAnsiTheme="majorHAnsi" w:cstheme="majorHAnsi"/>
+        </w:rPr>
+      </w:pPr>
+      <w:r>
+        <w:rPr>
+          <w:rFonts w:asciiTheme="majorHAnsi" w:hAnsiTheme="majorHAnsi" w:cstheme="majorHAnsi"/>
+        </w:rPr>
+        <w:t>XAMPP installieren</w:t>
+      </w:r>
+    </w:p>
+    <w:p>
+      <w:pPr>
+        <w:rPr>
+          <w:rFonts w:asciiTheme="majorHAnsi" w:hAnsiTheme="majorHAnsi" w:cstheme="majorHAnsi"/>
+        </w:rPr>
+      </w:pPr>
+    </w:p>
+    <w:p>
+      <w:pPr>
+        <w:pStyle w:val="Listenabsatz"/>
+        <w:numPr>
+          <w:ilvl w:val="0"/>
+          <w:numId w:val="11"/>
+        </w:numPr>
+        <w:rPr>
+          <w:rFonts w:asciiTheme="majorHAnsi" w:hAnsiTheme="majorHAnsi" w:cstheme="majorHAnsi"/>
+        </w:rPr>
+      </w:pPr>
+      <w:r>
+        <w:rPr>
+          <w:rFonts w:asciiTheme="majorHAnsi" w:hAnsiTheme="majorHAnsi" w:cstheme="majorHAnsi"/>
+        </w:rPr>
+        <w:t xml:space="preserve">Applikation </w:t>
+      </w:r>
+      <w:r>
+        <w:rPr>
+          <w:rFonts w:asciiTheme="majorHAnsi" w:hAnsiTheme="majorHAnsi" w:cstheme="majorHAnsi"/>
+        </w:rPr>
+        <w:t xml:space="preserve">mit </w:t>
+      </w:r>
+      <w:proofErr w:type="spellStart"/>
+      <w:r>
+        <w:rPr>
+          <w:rFonts w:asciiTheme="majorHAnsi" w:hAnsiTheme="majorHAnsi" w:cstheme="majorHAnsi"/>
+        </w:rPr>
+        <w:t>Git</w:t>
+      </w:r>
+      <w:proofErr w:type="spellEnd"/>
+      <w:r>
+        <w:rPr>
+          <w:rFonts w:asciiTheme="majorHAnsi" w:hAnsiTheme="majorHAnsi" w:cstheme="majorHAnsi"/>
+        </w:rPr>
+        <w:t xml:space="preserve"> nach</w:t>
+      </w:r>
+      <w:r>
+        <w:rPr>
+          <w:rFonts w:asciiTheme="majorHAnsi" w:hAnsiTheme="majorHAnsi" w:cstheme="majorHAnsi"/>
+        </w:rPr>
+        <w:t xml:space="preserve"> </w:t>
+      </w:r>
+      <w:r>
+        <w:rPr>
+          <w:rFonts w:asciiTheme="majorHAnsi" w:hAnsiTheme="majorHAnsi" w:cstheme="majorHAnsi"/>
+        </w:rPr>
+        <w:t>[XAMPP_ROOT_DIR]/</w:t>
+      </w:r>
+      <w:proofErr w:type="spellStart"/>
+      <w:r>
+        <w:rPr>
+          <w:rFonts w:asciiTheme="majorHAnsi" w:hAnsiTheme="majorHAnsi" w:cstheme="majorHAnsi"/>
+        </w:rPr>
+        <w:t>htdocs</w:t>
+      </w:r>
+      <w:proofErr w:type="spellEnd"/>
+      <w:r>
+        <w:rPr>
+          <w:rFonts w:asciiTheme="majorHAnsi" w:hAnsiTheme="majorHAnsi" w:cstheme="majorHAnsi"/>
+        </w:rPr>
+        <w:t>/</w:t>
+      </w:r>
+      <w:proofErr w:type="spellStart"/>
+      <w:r>
+        <w:rPr>
+          <w:rFonts w:asciiTheme="majorHAnsi" w:hAnsiTheme="majorHAnsi" w:cstheme="majorHAnsi"/>
+        </w:rPr>
+        <w:t>shareshop</w:t>
+      </w:r>
+      <w:proofErr w:type="spellEnd"/>
+      <w:r>
+        <w:rPr>
+          <w:rFonts w:asciiTheme="majorHAnsi" w:hAnsiTheme="majorHAnsi" w:cstheme="majorHAnsi"/>
+        </w:rPr>
+        <w:t xml:space="preserve"> </w:t>
+      </w:r>
+      <w:r>
+        <w:rPr>
+          <w:rFonts w:asciiTheme="majorHAnsi" w:hAnsiTheme="majorHAnsi" w:cstheme="majorHAnsi"/>
+        </w:rPr>
+        <w:t>klonen</w:t>
+      </w:r>
+      <w:r>
+        <w:rPr>
+          <w:rFonts w:asciiTheme="majorHAnsi" w:hAnsiTheme="majorHAnsi" w:cstheme="majorHAnsi"/>
+        </w:rPr>
+        <w:t>.</w:t>
+      </w:r>
+    </w:p>
+    <w:p>
+      <w:pPr>
+        <w:pStyle w:val="Listenabsatz"/>
+        <w:rPr>
+          <w:rFonts w:asciiTheme="majorHAnsi" w:hAnsiTheme="majorHAnsi" w:cstheme="majorHAnsi"/>
+        </w:rPr>
+      </w:pPr>
+      <w:hyperlink r:id="rId16" w:history="1">
+        <w:r>
+          <w:rPr>
+            <w:rStyle w:val="Hyperlink"/>
+            <w:rFonts w:asciiTheme="majorHAnsi" w:hAnsiTheme="majorHAnsi" w:cstheme="majorHAnsi"/>
+          </w:rPr>
+          <w:t>https://github.com/pvbergen/ch.bfh.bti7054.w2014.p.ShareShop.git</w:t>
+        </w:r>
+      </w:hyperlink>
+    </w:p>
+    <w:p>
+      <w:pPr>
+        <w:pStyle w:val="Listenabsatz"/>
+        <w:rPr>
+          <w:rFonts w:asciiTheme="majorHAnsi" w:hAnsiTheme="majorHAnsi" w:cstheme="majorHAnsi"/>
+        </w:rPr>
+      </w:pPr>
+    </w:p>
+    <w:p>
+      <w:pPr>
+        <w:pStyle w:val="Listenabsatz"/>
+        <w:numPr>
+          <w:ilvl w:val="0"/>
+          <w:numId w:val="11"/>
+        </w:numPr>
+        <w:rPr>
+          <w:rFonts w:asciiTheme="majorHAnsi" w:hAnsiTheme="majorHAnsi" w:cstheme="majorHAnsi"/>
+        </w:rPr>
+      </w:pPr>
+      <w:r>
+        <w:rPr>
+          <w:rFonts w:asciiTheme="majorHAnsi" w:hAnsiTheme="majorHAnsi" w:cstheme="majorHAnsi"/>
+        </w:rPr>
+        <w:t xml:space="preserve">Datenbank erstellen mit shareshop.sql (befindet sich im Ordner </w:t>
+      </w:r>
+      <w:proofErr w:type="spellStart"/>
+      <w:r>
+        <w:rPr>
+          <w:rFonts w:asciiTheme="majorHAnsi" w:hAnsiTheme="majorHAnsi" w:cstheme="majorHAnsi"/>
+        </w:rPr>
+        <w:t>install</w:t>
+      </w:r>
+      <w:proofErr w:type="spellEnd"/>
+      <w:r>
+        <w:rPr>
+          <w:rFonts w:asciiTheme="majorHAnsi" w:hAnsiTheme="majorHAnsi" w:cstheme="majorHAnsi"/>
+        </w:rPr>
+        <w:t>)</w:t>
+      </w:r>
+    </w:p>
+    <w:p>
+      <w:pPr>
+        <w:rPr>
+          <w:rFonts w:asciiTheme="majorHAnsi" w:hAnsiTheme="majorHAnsi" w:cstheme="majorHAnsi"/>
+        </w:rPr>
+      </w:pPr>
+    </w:p>
+    <w:p>
+      <w:pPr>
+        <w:pStyle w:val="Listenabsatz"/>
+        <w:numPr>
+          <w:ilvl w:val="0"/>
+          <w:numId w:val="11"/>
+        </w:numPr>
+        <w:rPr>
+          <w:rFonts w:asciiTheme="majorHAnsi" w:hAnsiTheme="majorHAnsi" w:cstheme="majorHAnsi"/>
+        </w:rPr>
+      </w:pPr>
+      <w:r>
+        <w:rPr>
+          <w:rFonts w:asciiTheme="majorHAnsi" w:hAnsiTheme="majorHAnsi" w:cstheme="majorHAnsi"/>
+        </w:rPr>
+        <w:t xml:space="preserve">In der </w:t>
+      </w:r>
+      <w:proofErr w:type="spellStart"/>
+      <w:r>
+        <w:rPr>
+          <w:rFonts w:asciiTheme="majorHAnsi" w:hAnsiTheme="majorHAnsi" w:cstheme="majorHAnsi"/>
+        </w:rPr>
+        <w:t>httpd.conf</w:t>
+      </w:r>
+      <w:proofErr w:type="spellEnd"/>
+      <w:r>
+        <w:rPr>
+          <w:rFonts w:asciiTheme="majorHAnsi" w:hAnsiTheme="majorHAnsi" w:cstheme="majorHAnsi"/>
+        </w:rPr>
+        <w:t xml:space="preserve"> des Apache </w:t>
+      </w:r>
+      <w:r>
+        <w:rPr>
+          <w:rFonts w:asciiTheme="majorHAnsi" w:hAnsiTheme="majorHAnsi" w:cstheme="majorHAnsi"/>
+        </w:rPr>
+        <w:t>die Direktive</w:t>
+      </w:r>
+      <w:r>
+        <w:rPr>
+          <w:rFonts w:asciiTheme="majorHAnsi" w:hAnsiTheme="majorHAnsi" w:cstheme="majorHAnsi"/>
+        </w:rPr>
+        <w:t xml:space="preserve"> </w:t>
+      </w:r>
+      <w:proofErr w:type="spellStart"/>
+      <w:r>
+        <w:rPr>
+          <w:rFonts w:asciiTheme="majorHAnsi" w:hAnsiTheme="majorHAnsi" w:cstheme="majorHAnsi"/>
+        </w:rPr>
+        <w:t>Documen</w:t>
+      </w:r>
+      <w:r>
+        <w:rPr>
+          <w:rFonts w:asciiTheme="majorHAnsi" w:hAnsiTheme="majorHAnsi" w:cstheme="majorHAnsi"/>
+        </w:rPr>
+        <w:t>t</w:t>
+      </w:r>
+      <w:r>
+        <w:rPr>
+          <w:rFonts w:asciiTheme="majorHAnsi" w:hAnsiTheme="majorHAnsi" w:cstheme="majorHAnsi"/>
+        </w:rPr>
+        <w:t>Root</w:t>
+      </w:r>
+      <w:proofErr w:type="spellEnd"/>
+      <w:r>
+        <w:rPr>
+          <w:rFonts w:asciiTheme="majorHAnsi" w:hAnsiTheme="majorHAnsi" w:cstheme="majorHAnsi"/>
+        </w:rPr>
+        <w:t xml:space="preserve"> ändern auf: </w:t>
+      </w:r>
+      <w:r>
+        <w:rPr>
+          <w:rFonts w:asciiTheme="majorHAnsi" w:hAnsiTheme="majorHAnsi" w:cstheme="majorHAnsi"/>
+        </w:rPr>
+        <w:t>[XAMPP_ROOT</w:t>
+      </w:r>
+      <w:r>
+        <w:rPr>
+          <w:rFonts w:asciiTheme="majorHAnsi" w:hAnsiTheme="majorHAnsi" w:cstheme="majorHAnsi"/>
+        </w:rPr>
+        <w:t>_DIR</w:t>
+      </w:r>
+      <w:r>
+        <w:rPr>
+          <w:rFonts w:asciiTheme="majorHAnsi" w:hAnsiTheme="majorHAnsi" w:cstheme="majorHAnsi"/>
+        </w:rPr>
+        <w:t>]/htdocs/shareshop/ch.bfh.bti7054.w2014.p.ShareShop/public</w:t>
+      </w:r>
+    </w:p>
     <w:sectPr>
-      <w:headerReference w:type="default" r:id="rId14"/>
-      <w:footerReference w:type="default" r:id="rId15"/>
-      <w:headerReference w:type="first" r:id="rId16"/>
-      <w:footerReference w:type="first" r:id="rId17"/>
+      <w:headerReference w:type="default" r:id="rId17"/>
+      <w:footerReference w:type="default" r:id="rId18"/>
+      <w:headerReference w:type="first" r:id="rId19"/>
+      <w:footerReference w:type="first" r:id="rId20"/>
       <w:pgSz w:w="11906" w:h="16838" w:code="9"/>
       <w:pgMar w:top="2495" w:right="1004" w:bottom="1077" w:left="1435" w:header="709" w:footer="510" w:gutter="0"/>
       <w:cols w:space="708"/>
@@ -2754,7 +2862,7 @@
                     <w:noProof/>
                     <w:color w:val="697D91"/>
                   </w:rPr>
-                  <w:t>6</w:t>
+                  <w:t>5</w:t>
                 </w:r>
                 <w:r>
                   <w:rPr>
@@ -3670,6 +3778,95 @@
     </w:lvl>
   </w:abstractNum>
   <w:abstractNum w:abstractNumId="5">
+    <w:nsid w:val="2E5A66A2"/>
+    <w:multiLevelType w:val="hybridMultilevel"/>
+    <w:tmpl w:val="2E70CC92"/>
+    <w:lvl w:ilvl="0" w:tplc="0809000F">
+      <w:start w:val="1"/>
+      <w:numFmt w:val="decimal"/>
+      <w:lvlText w:val="%1."/>
+      <w:lvlJc w:val="left"/>
+      <w:pPr>
+        <w:ind w:left="720" w:hanging="360"/>
+      </w:pPr>
+      <w:rPr>
+        <w:rFonts w:hint="default"/>
+      </w:rPr>
+    </w:lvl>
+    <w:lvl w:ilvl="1" w:tplc="08090019" w:tentative="1">
+      <w:start w:val="1"/>
+      <w:numFmt w:val="lowerLetter"/>
+      <w:lvlText w:val="%2."/>
+      <w:lvlJc w:val="left"/>
+      <w:pPr>
+        <w:ind w:left="1440" w:hanging="360"/>
+      </w:pPr>
+    </w:lvl>
+    <w:lvl w:ilvl="2" w:tplc="0809001B" w:tentative="1">
+      <w:start w:val="1"/>
+      <w:numFmt w:val="lowerRoman"/>
+      <w:lvlText w:val="%3."/>
+      <w:lvlJc w:val="right"/>
+      <w:pPr>
+        <w:ind w:left="2160" w:hanging="180"/>
+      </w:pPr>
+    </w:lvl>
+    <w:lvl w:ilvl="3" w:tplc="0809000F" w:tentative="1">
+      <w:start w:val="1"/>
+      <w:numFmt w:val="decimal"/>
+      <w:lvlText w:val="%4."/>
+      <w:lvlJc w:val="left"/>
+      <w:pPr>
+        <w:ind w:left="2880" w:hanging="360"/>
+      </w:pPr>
+    </w:lvl>
+    <w:lvl w:ilvl="4" w:tplc="08090019" w:tentative="1">
+      <w:start w:val="1"/>
+      <w:numFmt w:val="lowerLetter"/>
+      <w:lvlText w:val="%5."/>
+      <w:lvlJc w:val="left"/>
+      <w:pPr>
+        <w:ind w:left="3600" w:hanging="360"/>
+      </w:pPr>
+    </w:lvl>
+    <w:lvl w:ilvl="5" w:tplc="0809001B" w:tentative="1">
+      <w:start w:val="1"/>
+      <w:numFmt w:val="lowerRoman"/>
+      <w:lvlText w:val="%6."/>
+      <w:lvlJc w:val="right"/>
+      <w:pPr>
+        <w:ind w:left="4320" w:hanging="180"/>
+      </w:pPr>
+    </w:lvl>
+    <w:lvl w:ilvl="6" w:tplc="0809000F" w:tentative="1">
+      <w:start w:val="1"/>
+      <w:numFmt w:val="decimal"/>
+      <w:lvlText w:val="%7."/>
+      <w:lvlJc w:val="left"/>
+      <w:pPr>
+        <w:ind w:left="5040" w:hanging="360"/>
+      </w:pPr>
+    </w:lvl>
+    <w:lvl w:ilvl="7" w:tplc="08090019" w:tentative="1">
+      <w:start w:val="1"/>
+      <w:numFmt w:val="lowerLetter"/>
+      <w:lvlText w:val="%8."/>
+      <w:lvlJc w:val="left"/>
+      <w:pPr>
+        <w:ind w:left="5760" w:hanging="360"/>
+      </w:pPr>
+    </w:lvl>
+    <w:lvl w:ilvl="8" w:tplc="0809001B" w:tentative="1">
+      <w:start w:val="1"/>
+      <w:numFmt w:val="lowerRoman"/>
+      <w:lvlText w:val="%9."/>
+      <w:lvlJc w:val="right"/>
+      <w:pPr>
+        <w:ind w:left="6480" w:hanging="180"/>
+      </w:pPr>
+    </w:lvl>
+  </w:abstractNum>
+  <w:abstractNum w:abstractNumId="6">
     <w:nsid w:val="2EAD4D22"/>
     <w:multiLevelType w:val="hybridMultilevel"/>
     <w:tmpl w:val="BAFCE3AC"/>
@@ -3782,7 +3979,7 @@
       </w:rPr>
     </w:lvl>
   </w:abstractNum>
-  <w:abstractNum w:abstractNumId="6">
+  <w:abstractNum w:abstractNumId="7">
     <w:nsid w:val="48FB7E06"/>
     <w:multiLevelType w:val="multilevel"/>
     <w:tmpl w:val="E2BE2178"/>
@@ -3833,7 +4030,7 @@
       <w:lvlJc w:val="left"/>
     </w:lvl>
   </w:abstractNum>
-  <w:abstractNum w:abstractNumId="7">
+  <w:abstractNum w:abstractNumId="8">
     <w:nsid w:val="4923788B"/>
     <w:multiLevelType w:val="hybridMultilevel"/>
     <w:tmpl w:val="0EF89AF8"/>
@@ -3945,7 +4142,7 @@
       </w:rPr>
     </w:lvl>
   </w:abstractNum>
-  <w:abstractNum w:abstractNumId="8">
+  <w:abstractNum w:abstractNumId="9">
     <w:nsid w:val="735B3DAE"/>
     <w:multiLevelType w:val="hybridMultilevel"/>
     <w:tmpl w:val="D6F29EC8"/>
@@ -4058,7 +4255,7 @@
       </w:rPr>
     </w:lvl>
   </w:abstractNum>
-  <w:abstractNum w:abstractNumId="9">
+  <w:abstractNum w:abstractNumId="10">
     <w:nsid w:val="766E384F"/>
     <w:multiLevelType w:val="multilevel"/>
     <w:tmpl w:val="D3F62158"/>
@@ -4110,7 +4307,7 @@
     </w:lvl>
   </w:abstractNum>
   <w:num w:numId="1">
-    <w:abstractNumId w:val="5"/>
+    <w:abstractNumId w:val="6"/>
   </w:num>
   <w:num w:numId="2">
     <w:abstractNumId w:val="4"/>
@@ -4119,13 +4316,13 @@
     <w:abstractNumId w:val="0"/>
   </w:num>
   <w:num w:numId="4">
-    <w:abstractNumId w:val="8"/>
+    <w:abstractNumId w:val="9"/>
   </w:num>
   <w:num w:numId="5">
-    <w:abstractNumId w:val="6"/>
+    <w:abstractNumId w:val="7"/>
   </w:num>
   <w:num w:numId="6">
-    <w:abstractNumId w:val="9"/>
+    <w:abstractNumId w:val="10"/>
   </w:num>
   <w:num w:numId="7">
     <w:abstractNumId w:val="2"/>
@@ -4137,7 +4334,10 @@
     <w:abstractNumId w:val="3"/>
   </w:num>
   <w:num w:numId="10">
-    <w:abstractNumId w:val="7"/>
+    <w:abstractNumId w:val="8"/>
+  </w:num>
+  <w:num w:numId="11">
+    <w:abstractNumId w:val="5"/>
   </w:num>
 </w:numbering>
 </file>
@@ -4543,8 +4743,8 @@
       <w:contextualSpacing/>
     </w:pPr>
   </w:style>
-  <w:style w:type="table" w:customStyle="1" w:styleId="MittleresRaster1">
-    <w:name w:val="Medium Grid 1"/>
+  <w:style w:type="table" w:customStyle="1" w:styleId="MittleresRaster11">
+    <w:name w:val="Mittleres Raster 11"/>
     <w:basedOn w:val="NormaleTabelle"/>
     <w:uiPriority w:val="67"/>
     <w:rsid w:val="00147F5B"/>
@@ -4743,38 +4943,6 @@
   <w:docParts>
     <w:docPart>
       <w:docPartPr>
-        <w:name w:val="CBD0A3E5186640A08110461EDDF61788"/>
-        <w:category>
-          <w:name w:val="Allgemein"/>
-          <w:gallery w:val="placeholder"/>
-        </w:category>
-        <w:types>
-          <w:type w:val="bbPlcHdr"/>
-        </w:types>
-        <w:behaviors>
-          <w:behavior w:val="content"/>
-        </w:behaviors>
-        <w:guid w:val="{378A30B7-FC8F-487D-8792-4DAAFB907166}"/>
-      </w:docPartPr>
-      <w:docPartBody>
-        <w:p>
-          <w:pPr>
-            <w:pStyle w:val="CBD0A3E5186640A08110461EDDF61788"/>
-          </w:pPr>
-          <w:r>
-            <w:rPr>
-              <w:rFonts w:asciiTheme="majorHAnsi" w:eastAsiaTheme="majorEastAsia" w:hAnsiTheme="majorHAnsi" w:cstheme="majorBidi"/>
-              <w:sz w:val="80"/>
-              <w:szCs w:val="80"/>
-              <w:lang w:val="de-DE"/>
-            </w:rPr>
-            <w:t>[Geben Sie den Titel des Dokuments ein]</w:t>
-          </w:r>
-        </w:p>
-      </w:docPartBody>
-    </w:docPart>
-    <w:docPart>
-      <w:docPartPr>
         <w:name w:val="F358FDF64EA8423FBBB3756D0E671BE0"/>
         <w:category>
           <w:name w:val="Allgemein"/>
@@ -4801,97 +4969,6 @@
               <w:lang w:val="de-DE"/>
             </w:rPr>
             <w:t>[Geben Sie den Untertitel des Dokuments ein]</w:t>
-          </w:r>
-        </w:p>
-      </w:docPartBody>
-    </w:docPart>
-    <w:docPart>
-      <w:docPartPr>
-        <w:name w:val="66981F27F1B948D1B7B4A8E8546E660D"/>
-        <w:category>
-          <w:name w:val="Allgemein"/>
-          <w:gallery w:val="placeholder"/>
-        </w:category>
-        <w:types>
-          <w:type w:val="bbPlcHdr"/>
-        </w:types>
-        <w:behaviors>
-          <w:behavior w:val="content"/>
-        </w:behaviors>
-        <w:guid w:val="{48A130BA-C338-4912-A9FF-49AC4A156097}"/>
-      </w:docPartPr>
-      <w:docPartBody>
-        <w:p>
-          <w:pPr>
-            <w:pStyle w:val="66981F27F1B948D1B7B4A8E8546E660D"/>
-          </w:pPr>
-          <w:r>
-            <w:rPr>
-              <w:b/>
-              <w:bCs/>
-              <w:lang w:val="de-DE"/>
-            </w:rPr>
-            <w:t>[Geben Sie den Namen des Autors ein]</w:t>
-          </w:r>
-        </w:p>
-      </w:docPartBody>
-    </w:docPart>
-    <w:docPart>
-      <w:docPartPr>
-        <w:name w:val="40B0D6D23C2F4AAA875C211CD54BB4F2"/>
-        <w:category>
-          <w:name w:val="Allgemein"/>
-          <w:gallery w:val="placeholder"/>
-        </w:category>
-        <w:types>
-          <w:type w:val="bbPlcHdr"/>
-        </w:types>
-        <w:behaviors>
-          <w:behavior w:val="content"/>
-        </w:behaviors>
-        <w:guid w:val="{B9E4EF7D-D4F6-4FEE-ADE6-514467D643CC}"/>
-      </w:docPartPr>
-      <w:docPartBody>
-        <w:p>
-          <w:pPr>
-            <w:pStyle w:val="40B0D6D23C2F4AAA875C211CD54BB4F2"/>
-          </w:pPr>
-          <w:r>
-            <w:rPr>
-              <w:b/>
-              <w:bCs/>
-              <w:lang w:val="de-DE"/>
-            </w:rPr>
-            <w:t>[Wählen Sie das Datum aus]</w:t>
-          </w:r>
-        </w:p>
-      </w:docPartBody>
-    </w:docPart>
-    <w:docPart>
-      <w:docPartPr>
-        <w:name w:val="A737569179B54AC380BC3F1DAF10ECF5"/>
-        <w:category>
-          <w:name w:val="Allgemein"/>
-          <w:gallery w:val="placeholder"/>
-        </w:category>
-        <w:types>
-          <w:type w:val="bbPlcHdr"/>
-        </w:types>
-        <w:behaviors>
-          <w:behavior w:val="content"/>
-        </w:behaviors>
-        <w:guid w:val="{BDB9FC94-18CD-4227-9457-D7B9357C030C}"/>
-      </w:docPartPr>
-      <w:docPartBody>
-        <w:p>
-          <w:pPr>
-            <w:pStyle w:val="A737569179B54AC380BC3F1DAF10ECF5"/>
-          </w:pPr>
-          <w:r>
-            <w:rPr>
-              <w:lang w:val="de-DE"/>
-            </w:rPr>
-            <w:t>[Geben Sie hier das Exposee für das Dokument ein. Das Exposee ist meist eine Kurzbeschreibung des Dokumentinhalts. Geben Sie hier das Exposee für das Dokument ein. Das Exposee ist meist eine  Kurzbeschreibung des Dokumentinhalts.]</w:t>
           </w:r>
         </w:p>
       </w:docPartBody>
@@ -4971,7 +5048,11 @@
   </w:compat>
   <w:rsids>
     <w:rsidRoot w:val="001C742C"/>
+    <w:rsid w:val="00107E0E"/>
     <w:rsid w:val="001C742C"/>
+    <w:rsid w:val="00632B60"/>
+    <w:rsid w:val="009F306A"/>
+    <w:rsid w:val="00A56294"/>
     <w:rsid w:val="00A94DD9"/>
   </w:rsids>
   <m:mathPr>
@@ -5153,6 +5234,7 @@
   <w:style w:type="paragraph" w:default="1" w:styleId="Standard">
     <w:name w:val="Normal"/>
     <w:qFormat/>
+    <w:rsid w:val="00A56294"/>
   </w:style>
   <w:style w:type="character" w:default="1" w:styleId="Absatz-Standardschriftart">
     <w:name w:val="Default Paragraph Font"/>
@@ -5507,7 +5589,7 @@
 <file path=customXml/item1.xml><?xml version="1.0" encoding="utf-8"?>
 <CoverPageProperties xmlns="http://schemas.microsoft.com/office/2006/coverPageProps">
   <PublishDate>2015-01-16T00:00:00</PublishDate>
-  <Abstract>Mit sharely kannst du Gegenstände mit Personen in deiner Nähe tauschen.</Abstract>
+  <Abstract>sharely ist eine Onlineplattform, auf der du Gegenstände mit Personen in deiner näheren Umgebung tauschen oder leihen kannst.</Abstract>
   <CompanyAddress/>
   <CompanyPhone/>
   <CompanyFax/>
@@ -5730,7 +5812,7 @@
 </file>
 
 <file path=customXml/itemProps5.xml><?xml version="1.0" encoding="utf-8"?>
-<ds:datastoreItem xmlns:ds="http://schemas.openxmlformats.org/officeDocument/2006/customXml" ds:itemID="{78FD3279-9C38-48DF-A66B-E8C47732776B}">
+<ds:datastoreItem xmlns:ds="http://schemas.openxmlformats.org/officeDocument/2006/customXml" ds:itemID="{B516045E-F4A9-4EED-9C41-3681AFD29FAF}">
   <ds:schemaRefs>
     <ds:schemaRef ds:uri="http://schemas.openxmlformats.org/officeDocument/2006/bibliography"/>
   </ds:schemaRefs>

</xml_diff>